<commit_message>
system design doc updated
</commit_message>
<xml_diff>
--- a/systemDesign.docx
+++ b/systemDesign.docx
@@ -59,10 +59,7 @@
         <w:t>Use</w:t>
       </w:r>
       <w:r>
-        <w:t xml:space="preserve"> a</w:t>
-      </w:r>
-      <w:r>
-        <w:t xml:space="preserve"> pretrained OCR model</w:t>
+        <w:t xml:space="preserve"> a pretrained OCR model</w:t>
       </w:r>
       <w:r>
         <w:t xml:space="preserve"> to read the </w:t>
@@ -125,6 +122,12 @@
         <w:t>)</w:t>
       </w:r>
       <w:r>
+        <w:t xml:space="preserve"> </w:t>
+      </w:r>
+      <w:r>
+        <w:t>(not implemented in the POC)</w:t>
+      </w:r>
+      <w:r>
         <w:t>.</w:t>
       </w:r>
     </w:p>
@@ -191,7 +194,13 @@
         </w:numPr>
       </w:pPr>
       <w:r>
-        <w:t>For the text, use the model to identify bolded and underlined text and list items.</w:t>
+        <w:t>For the text, use the model to identify bolded and underlined text and list items</w:t>
+      </w:r>
+      <w:r>
+        <w:t xml:space="preserve"> (not implemented in the POC)</w:t>
+      </w:r>
+      <w:r>
+        <w:t>.</w:t>
       </w:r>
     </w:p>
     <w:p>
@@ -219,6 +228,12 @@
         <w:t>)</w:t>
       </w:r>
       <w:r>
+        <w:t xml:space="preserve"> </w:t>
+      </w:r>
+      <w:r>
+        <w:t>(not implemented in the POC)</w:t>
+      </w:r>
+      <w:r>
         <w:t>.</w:t>
       </w:r>
     </w:p>
@@ -231,13 +246,7 @@
         </w:numPr>
       </w:pPr>
       <w:r>
-        <w:t xml:space="preserve">Train a classification model to predict the Classification </w:t>
-      </w:r>
-      <w:r>
-        <w:t>(DSC, REQ, RAE)</w:t>
-      </w:r>
-      <w:r>
-        <w:t xml:space="preserve"> given the text (</w:t>
+        <w:t>Train a classification model to predict the Classification (DSC, REQ, RAE) given the text (</w:t>
       </w:r>
       <w:r>
         <w:rPr>
@@ -711,6 +720,7 @@
     <w:lsdException w:name="HTML Sample" w:semiHidden="1" w:unhideWhenUsed="1"/>
     <w:lsdException w:name="HTML Typewriter" w:semiHidden="1" w:unhideWhenUsed="1"/>
     <w:lsdException w:name="HTML Variable" w:semiHidden="1" w:unhideWhenUsed="1"/>
+    <w:lsdException w:name="Normal Table" w:semiHidden="1" w:unhideWhenUsed="1"/>
     <w:lsdException w:name="annotation subject" w:semiHidden="1" w:unhideWhenUsed="1"/>
     <w:lsdException w:name="No List" w:semiHidden="1" w:unhideWhenUsed="1"/>
     <w:lsdException w:name="Outline List 1" w:semiHidden="1" w:unhideWhenUsed="1"/>
@@ -757,8 +767,10 @@
     <w:lsdException w:name="Table Subtle 2" w:semiHidden="1" w:unhideWhenUsed="1"/>
     <w:lsdException w:name="Table Web 1" w:semiHidden="1" w:unhideWhenUsed="1"/>
     <w:lsdException w:name="Table Web 2" w:semiHidden="1" w:unhideWhenUsed="1"/>
+    <w:lsdException w:name="Table Web 3" w:semiHidden="1" w:unhideWhenUsed="1"/>
     <w:lsdException w:name="Balloon Text" w:semiHidden="1" w:unhideWhenUsed="1"/>
     <w:lsdException w:name="Table Grid" w:uiPriority="39"/>
+    <w:lsdException w:name="Table Theme" w:semiHidden="1" w:unhideWhenUsed="1"/>
     <w:lsdException w:name="Placeholder Text" w:semiHidden="1"/>
     <w:lsdException w:name="No Spacing" w:uiPriority="1" w:qFormat="1"/>
     <w:lsdException w:name="Light Shading" w:uiPriority="60"/>

</xml_diff>